<commit_message>
Added objective 2 stuff
</commit_message>
<xml_diff>
--- a/NNNS_Analysis_Report_6dec.docx
+++ b/NNNS_Analysis_Report_6dec.docx
@@ -65,56 +65,48 @@
         <w:t xml:space="preserve"> </w:t>
       </w:r>
       <w:r>
-        <w:t xml:space="preserve">time to oral feed </w:t>
-      </w:r>
-      <w:commentRangeStart w:id="1"/>
-      <w:r>
-        <w:t>showed …</w:t>
-      </w:r>
-      <w:commentRangeEnd w:id="1"/>
-      <w:r>
-        <w:rPr>
-          <w:rStyle w:val="CommentReference"/>
-        </w:rPr>
-        <w:commentReference w:id="1"/>
+        <w:t xml:space="preserve">time to oral feed showed </w:t>
+      </w:r>
+      <w:r>
+        <w:t>no significant associations with attention scores before or after operation.</w:t>
       </w:r>
     </w:p>
     <w:p>
       <w:pPr>
         <w:pStyle w:val="Heading1"/>
       </w:pPr>
-      <w:bookmarkStart w:id="2" w:name="data"/>
+      <w:bookmarkStart w:id="1" w:name="data"/>
       <w:r>
         <w:t>Data</w:t>
       </w:r>
+      <w:bookmarkEnd w:id="1"/>
+    </w:p>
+    <w:p>
+      <w:pPr>
+        <w:pStyle w:val="BodyText"/>
+      </w:pPr>
+      <w:r>
+        <w:t xml:space="preserve">The NNNS score dataset consists of a single-center retrospective cohort of infants aged 0 to 4 weeks with congenital heart disease (CHD). Each of the infants underwent surgery and received at least one pre-operative or post-operative </w:t>
+      </w:r>
+      <w:r>
+        <w:t xml:space="preserve">NNNS </w:t>
+      </w:r>
+      <w:r>
+        <w:t>score between August 2015 to October 2017. There were 132 infants admitted to the cardiac intensive care unit during the study period. Of those 132 infants admitted during the study period, four were excluded</w:t>
+      </w:r>
+      <w:r>
+        <w:t xml:space="preserve"> due to congenital upper airway or neurological abnormality. </w:t>
+      </w:r>
+    </w:p>
+    <w:p>
+      <w:pPr>
+        <w:pStyle w:val="Heading1"/>
+      </w:pPr>
+      <w:bookmarkStart w:id="2" w:name="research-objectives"/>
+      <w:r>
+        <w:t>Research Objectives</w:t>
+      </w:r>
       <w:bookmarkEnd w:id="2"/>
-    </w:p>
-    <w:p>
-      <w:pPr>
-        <w:pStyle w:val="BodyText"/>
-      </w:pPr>
-      <w:r>
-        <w:t xml:space="preserve">The NNNS score dataset consists of a single-center retrospective cohort of infants aged 0 to 4 weeks with congenital heart disease (CHD). Each of the infants underwent surgery and received at least one pre-operative or post-operative </w:t>
-      </w:r>
-      <w:r>
-        <w:t xml:space="preserve">NNNS </w:t>
-      </w:r>
-      <w:r>
-        <w:t>score between August 2015 to October 2017. There were 132 infants admitted to the cardiac intensive care unit during the study period. Of those 132 infants admitted during the study period, four were excluded</w:t>
-      </w:r>
-      <w:r>
-        <w:t xml:space="preserve"> due to congenital upper airway or neurological abnormality. </w:t>
-      </w:r>
-    </w:p>
-    <w:p>
-      <w:pPr>
-        <w:pStyle w:val="Heading1"/>
-      </w:pPr>
-      <w:bookmarkStart w:id="3" w:name="research-objectives"/>
-      <w:r>
-        <w:t>Research Objectives</w:t>
-      </w:r>
-      <w:bookmarkEnd w:id="3"/>
     </w:p>
     <w:p>
       <w:pPr>
@@ -128,7 +120,7 @@
           <w:rFonts w:eastAsia="Calibri" w:cs="Times New Roman"/>
         </w:rPr>
       </w:pPr>
-      <w:bookmarkStart w:id="4" w:name="statistical-methods"/>
+      <w:bookmarkStart w:id="3" w:name="statistical-methods"/>
       <w:r>
         <w:rPr>
           <w:rFonts w:eastAsia="Calibri" w:cs="Times New Roman"/>
@@ -172,7 +164,7 @@
       <w:r>
         <w:t>Statistical Methods</w:t>
       </w:r>
-      <w:bookmarkEnd w:id="4"/>
+      <w:bookmarkEnd w:id="3"/>
     </w:p>
     <w:p>
       <w:pPr>
@@ -180,7 +172,11 @@
         <w:ind w:firstLine="720"/>
       </w:pPr>
       <w:r>
-        <w:t>The primary objective of examining the relationship between lower pre- and post- operation attention scores and the percentage of oral feeds at the time of discharge was addressed using beta regression</w:t>
+        <w:t xml:space="preserve">The primary objective of examining the relationship between lower pre- and post- operation attention scores and the percentage of oral feeds at the time of discharge was </w:t>
+      </w:r>
+      <w:r>
+        <w:lastRenderedPageBreak/>
+        <w:t>addressed using beta regression</w:t>
       </w:r>
       <w:r>
         <w:t xml:space="preserve"> with logit link,</w:t>
@@ -189,7 +185,6 @@
         <w:t xml:space="preserve"> adjusted for clinically relevant covariates. </w:t>
       </w:r>
       <w:r>
-        <w:lastRenderedPageBreak/>
         <w:t xml:space="preserve">Because </w:t>
       </w:r>
       <w:r>
@@ -1215,7 +1210,7 @@
       <w:pPr>
         <w:ind w:firstLine="720"/>
       </w:pPr>
-      <w:commentRangeStart w:id="5"/>
+      <w:commentRangeStart w:id="4"/>
       <w:r>
         <w:t>We construct</w:t>
       </w:r>
@@ -1229,7 +1224,7 @@
         <w:t>d</w:t>
       </w:r>
       <w:r>
-        <w:t xml:space="preserve"> them using ANOVA methods; these include</w:t>
+        <w:t>; these include</w:t>
       </w:r>
       <w:r>
         <w:t>d</w:t>
@@ -1240,12 +1235,12 @@
       <w:r>
         <w:t xml:space="preserve">clinically relevant covariates. </w:t>
       </w:r>
-      <w:commentRangeEnd w:id="5"/>
+      <w:commentRangeEnd w:id="4"/>
       <w:r>
         <w:rPr>
           <w:rStyle w:val="CommentReference"/>
         </w:rPr>
-        <w:commentReference w:id="5"/>
+        <w:commentReference w:id="4"/>
       </w:r>
     </w:p>
     <w:p>
@@ -1261,51 +1256,117 @@
       <w:pPr>
         <w:pStyle w:val="Heading1"/>
       </w:pPr>
-      <w:bookmarkStart w:id="6" w:name="result"/>
+      <w:bookmarkStart w:id="5" w:name="result"/>
       <w:r>
         <w:lastRenderedPageBreak/>
         <w:t>Result</w:t>
       </w:r>
+      <w:bookmarkEnd w:id="5"/>
+      <w:r>
+        <w:t>s</w:t>
+      </w:r>
+    </w:p>
+    <w:p>
+      <w:pPr>
+        <w:pStyle w:val="BodyText"/>
+        <w:ind w:firstLine="720"/>
+      </w:pPr>
+      <w:r>
+        <w:t>Beta regression for the primary objective returned insignificant results for the tested associations. The two secondary models with pre-op attention scores and post-op attention scores only were used as sensitivity analyses and confirmed the insignificant results.</w:t>
+      </w:r>
+      <w:r>
+        <w:t xml:space="preserve"> Two covariates, duration of intubation and </w:t>
+      </w:r>
+      <w:proofErr w:type="spellStart"/>
+      <w:r>
+        <w:t>extubation</w:t>
+      </w:r>
+      <w:proofErr w:type="spellEnd"/>
+      <w:r>
+        <w:t xml:space="preserve"> failure, were significant in the multivariable regression model but not univariate models testing their relationship between percent of oral feeds at discharge. One variable, type of cardiac collapse, showed univariate association with percent of oral feed at discharge in the second half of the zero inflated beta model, and the significant relationship was preserved in the univariate model. In all cases, cardiac collapse without arch obstruction was used as the reference group.</w:t>
+      </w:r>
+    </w:p>
+    <w:p>
+      <w:pPr>
+        <w:ind w:firstLine="720"/>
+      </w:pPr>
+      <w:r>
+        <w:t xml:space="preserve">The results of the Cox proportional hazard regression model for postoperative NNNS attention scores were not significantly associated with time (in days) to achieve full oral feeds in both the univariable model (HR = 1.16, 95% CI 0.86, 0.95, P value = </w:t>
+      </w:r>
+      <w:proofErr w:type="gramStart"/>
+      <w:r>
+        <w:t>0.143)</w:t>
+      </w:r>
+      <w:r>
+        <w:t>(</w:t>
+      </w:r>
+      <w:proofErr w:type="gramEnd"/>
+      <w:r>
+        <w:t>Table 6)</w:t>
+      </w:r>
+      <w:r>
+        <w:t xml:space="preserve"> and the multivariable model (HR = 1.26, 95% CI 0.97, 1.64, P value = 0.086)</w:t>
+      </w:r>
+      <w:r>
+        <w:t>(Table 5)</w:t>
+      </w:r>
+      <w:r>
+        <w:t xml:space="preserve">. In the multivariable analysis, postoperative NNNS was a marginally good predictor of time to full oral feed, but the association was not significant (P value = 0.086). The overall model demonstrated good predictive accuracy (concordance = 0.708, Likelihood ratio test:  P &lt; 0.001, Wald test P = 0.0002, and Log rank score test: P = 0.0001) with other variables showing good prediction for time to achieve full oral feeds (Table </w:t>
+      </w:r>
+      <w:r>
+        <w:t>5</w:t>
+      </w:r>
+      <w:r>
+        <w:t>).</w:t>
+      </w:r>
+    </w:p>
+    <w:p>
+      <w:pPr>
+        <w:ind w:firstLine="720"/>
+      </w:pPr>
+      <w:r>
+        <w:t xml:space="preserve">Similarly, both the univariable and multivariable cox proportional hazard regression results showed no significant association between postoperative NNNS attention scores and time (in days) to achieve full oral feeds (HR: 1.15, 95% CI 0.87, 0.90; P value = 0.257; HR = 0.93, 95% CI 0.71, 1.21, P value = 0.57, </w:t>
+      </w:r>
+      <w:proofErr w:type="gramStart"/>
+      <w:r>
+        <w:t>respectively)</w:t>
+      </w:r>
+      <w:r>
+        <w:t>(</w:t>
+      </w:r>
+      <w:proofErr w:type="gramEnd"/>
+      <w:r>
+        <w:t>Tables 8,7)</w:t>
+      </w:r>
+      <w:r>
+        <w:t>. The overall model exhibited good predictive accuracy (concordance = 0.707, likelihood ratio test: P = 3e-05; Wald test P = 5e-04; and Log rank score test: P = 2e-04) with several variables showing a significant association</w:t>
+      </w:r>
+      <w:r>
+        <w:t>.</w:t>
+      </w:r>
+      <w:r>
+        <w:br w:type="page"/>
+      </w:r>
+    </w:p>
+    <w:p>
+      <w:pPr>
+        <w:ind w:firstLine="720"/>
+      </w:pPr>
+    </w:p>
+    <w:p>
+      <w:pPr>
+        <w:pStyle w:val="BodyText"/>
+      </w:pPr>
+    </w:p>
+    <w:p>
+      <w:pPr>
+        <w:pStyle w:val="Heading2"/>
+      </w:pPr>
+      <w:bookmarkStart w:id="6" w:name="tables-and-figures"/>
+      <w:r>
+        <w:t>Tables and Figures</w:t>
+      </w:r>
       <w:bookmarkEnd w:id="6"/>
-    </w:p>
-    <w:p>
-      <w:pPr>
-        <w:pStyle w:val="BodyText"/>
-      </w:pPr>
-      <w:r>
-        <w:t>Beta regression for the primary objective returned insignificant results for the tested associations. The two secondary models with pre-op attention scores and post-op attention scores only were used as sensitivity analyses and confirmed the insignificant results.</w:t>
-      </w:r>
-      <w:r>
-        <w:t xml:space="preserve"> Two covariates, duration of intubation and </w:t>
-      </w:r>
-      <w:proofErr w:type="spellStart"/>
-      <w:r>
-        <w:t>extubation</w:t>
-      </w:r>
-      <w:proofErr w:type="spellEnd"/>
-      <w:r>
-        <w:t xml:space="preserve"> failure, were significant in the multivariable regression model but not univariate models testing their relationship between percent of oral feeds at discharge. One variable, type of cardiac collapse, showed univariate association with percent of oral feed at discharge in the second half of the zero inflated beta model, and the significant relationship was preserved in the univariate model. In all cases, cardiac collapse without arch obstruction was used as the reference group. </w:t>
-      </w:r>
-    </w:p>
-    <w:p>
-      <w:r>
-        <w:br w:type="page"/>
-      </w:r>
-    </w:p>
-    <w:p>
-      <w:pPr>
-        <w:pStyle w:val="BodyText"/>
-      </w:pPr>
-    </w:p>
-    <w:p>
-      <w:pPr>
-        <w:pStyle w:val="Heading2"/>
-      </w:pPr>
-      <w:bookmarkStart w:id="7" w:name="tables-and-figures"/>
-      <w:r>
-        <w:t>Tables and Figures</w:t>
-      </w:r>
-      <w:bookmarkEnd w:id="7"/>
       <w:r>
         <w:t xml:space="preserve"> </w:t>
       </w:r>
@@ -1535,6 +1596,9 @@
         </mc:AlternateContent>
       </w:r>
       <w:r>
+        <w:rPr>
+          <w:noProof/>
+        </w:rPr>
         <w:drawing>
           <wp:inline distT="0" distB="0" distL="0" distR="0" wp14:anchorId="15B67332" wp14:editId="36DA4659">
             <wp:extent cx="5943600" cy="3077210"/>
@@ -2768,97 +2832,256 @@
     <w:p>
       <w:pPr>
         <w:pStyle w:val="BodyText"/>
-      </w:pPr>
-    </w:p>
-    <w:p>
-      <w:pPr>
-        <w:pStyle w:val="BodyText"/>
-      </w:pPr>
-    </w:p>
-    <w:p>
-      <w:pPr>
-        <w:pStyle w:val="BodyText"/>
-      </w:pPr>
-    </w:p>
-    <w:p>
-      <w:pPr>
-        <w:pStyle w:val="BodyText"/>
-      </w:pPr>
-    </w:p>
-    <w:p>
+        <w:jc w:val="center"/>
+      </w:pPr>
+      <w:r>
+        <w:lastRenderedPageBreak/>
+        <w:drawing>
+          <wp:inline distT="0" distB="0" distL="0" distR="0" wp14:anchorId="2AB9ACD1" wp14:editId="736538A9">
+            <wp:extent cx="3469206" cy="4572000"/>
+            <wp:effectExtent l="0" t="0" r="0" b="0"/>
+            <wp:docPr id="3" name="Picture 3"/>
+            <wp:cNvGraphicFramePr>
+              <a:graphicFrameLocks xmlns:a="http://schemas.openxmlformats.org/drawingml/2006/main" noChangeAspect="1"/>
+            </wp:cNvGraphicFramePr>
+            <a:graphic xmlns:a="http://schemas.openxmlformats.org/drawingml/2006/main">
+              <a:graphicData uri="http://schemas.openxmlformats.org/drawingml/2006/picture">
+                <pic:pic xmlns:pic="http://schemas.openxmlformats.org/drawingml/2006/picture">
+                  <pic:nvPicPr>
+                    <pic:cNvPr id="1" name=""/>
+                    <pic:cNvPicPr/>
+                  </pic:nvPicPr>
+                  <pic:blipFill>
+                    <a:blip r:embed="rId23"/>
+                    <a:stretch>
+                      <a:fillRect/>
+                    </a:stretch>
+                  </pic:blipFill>
+                  <pic:spPr>
+                    <a:xfrm>
+                      <a:off x="0" y="0"/>
+                      <a:ext cx="3469206" cy="4572000"/>
+                    </a:xfrm>
+                    <a:prstGeom prst="rect">
+                      <a:avLst/>
+                    </a:prstGeom>
+                  </pic:spPr>
+                </pic:pic>
+              </a:graphicData>
+            </a:graphic>
+          </wp:inline>
+        </w:drawing>
+      </w:r>
+    </w:p>
+    <w:p>
+      <w:pPr>
+        <w:pStyle w:val="BodyText"/>
+        <w:jc w:val="center"/>
+      </w:pPr>
+      <w:r>
+        <w:lastRenderedPageBreak/>
+        <w:drawing>
+          <wp:inline distT="0" distB="0" distL="0" distR="0" wp14:anchorId="7CBCCEF9" wp14:editId="725D1D24">
+            <wp:extent cx="4026107" cy="4953255"/>
+            <wp:effectExtent l="0" t="0" r="0" b="0"/>
+            <wp:docPr id="13" name="Picture 13"/>
+            <wp:cNvGraphicFramePr>
+              <a:graphicFrameLocks xmlns:a="http://schemas.openxmlformats.org/drawingml/2006/main" noChangeAspect="1"/>
+            </wp:cNvGraphicFramePr>
+            <a:graphic xmlns:a="http://schemas.openxmlformats.org/drawingml/2006/main">
+              <a:graphicData uri="http://schemas.openxmlformats.org/drawingml/2006/picture">
+                <pic:pic xmlns:pic="http://schemas.openxmlformats.org/drawingml/2006/picture">
+                  <pic:nvPicPr>
+                    <pic:cNvPr id="1" name=""/>
+                    <pic:cNvPicPr/>
+                  </pic:nvPicPr>
+                  <pic:blipFill>
+                    <a:blip r:embed="rId24"/>
+                    <a:stretch>
+                      <a:fillRect/>
+                    </a:stretch>
+                  </pic:blipFill>
+                  <pic:spPr>
+                    <a:xfrm>
+                      <a:off x="0" y="0"/>
+                      <a:ext cx="4026107" cy="4953255"/>
+                    </a:xfrm>
+                    <a:prstGeom prst="rect">
+                      <a:avLst/>
+                    </a:prstGeom>
+                  </pic:spPr>
+                </pic:pic>
+              </a:graphicData>
+            </a:graphic>
+          </wp:inline>
+        </w:drawing>
+      </w:r>
+    </w:p>
+    <w:p>
+      <w:pPr>
+        <w:jc w:val="center"/>
+      </w:pPr>
       <w:r>
         <w:br w:type="page"/>
       </w:r>
-    </w:p>
-    <w:p>
-      <w:pPr>
-        <w:pStyle w:val="BodyText"/>
-      </w:pPr>
       <w:r>
         <w:lastRenderedPageBreak/>
-        <w:t>Table. Cox Regression</w:t>
+        <w:drawing>
+          <wp:inline distT="0" distB="0" distL="0" distR="0" wp14:anchorId="331FDC3B" wp14:editId="68509840">
+            <wp:extent cx="3962604" cy="5226319"/>
+            <wp:effectExtent l="0" t="0" r="0" b="0"/>
+            <wp:docPr id="15" name="Picture 15"/>
+            <wp:cNvGraphicFramePr>
+              <a:graphicFrameLocks xmlns:a="http://schemas.openxmlformats.org/drawingml/2006/main" noChangeAspect="1"/>
+            </wp:cNvGraphicFramePr>
+            <a:graphic xmlns:a="http://schemas.openxmlformats.org/drawingml/2006/main">
+              <a:graphicData uri="http://schemas.openxmlformats.org/drawingml/2006/picture">
+                <pic:pic xmlns:pic="http://schemas.openxmlformats.org/drawingml/2006/picture">
+                  <pic:nvPicPr>
+                    <pic:cNvPr id="1" name=""/>
+                    <pic:cNvPicPr/>
+                  </pic:nvPicPr>
+                  <pic:blipFill>
+                    <a:blip r:embed="rId25"/>
+                    <a:stretch>
+                      <a:fillRect/>
+                    </a:stretch>
+                  </pic:blipFill>
+                  <pic:spPr>
+                    <a:xfrm>
+                      <a:off x="0" y="0"/>
+                      <a:ext cx="3962604" cy="5226319"/>
+                    </a:xfrm>
+                    <a:prstGeom prst="rect">
+                      <a:avLst/>
+                    </a:prstGeom>
+                  </pic:spPr>
+                </pic:pic>
+              </a:graphicData>
+            </a:graphic>
+          </wp:inline>
+        </w:drawing>
+      </w:r>
+    </w:p>
+    <w:p>
+      <w:pPr>
+        <w:jc w:val="center"/>
+      </w:pPr>
+      <w:r>
+        <w:lastRenderedPageBreak/>
+        <w:drawing>
+          <wp:inline distT="0" distB="0" distL="0" distR="0" wp14:anchorId="2263DD7A" wp14:editId="6C3447F1">
+            <wp:extent cx="4007056" cy="5131064"/>
+            <wp:effectExtent l="0" t="0" r="0" b="0"/>
+            <wp:docPr id="14" name="Picture 14"/>
+            <wp:cNvGraphicFramePr>
+              <a:graphicFrameLocks xmlns:a="http://schemas.openxmlformats.org/drawingml/2006/main" noChangeAspect="1"/>
+            </wp:cNvGraphicFramePr>
+            <a:graphic xmlns:a="http://schemas.openxmlformats.org/drawingml/2006/main">
+              <a:graphicData uri="http://schemas.openxmlformats.org/drawingml/2006/picture">
+                <pic:pic xmlns:pic="http://schemas.openxmlformats.org/drawingml/2006/picture">
+                  <pic:nvPicPr>
+                    <pic:cNvPr id="1" name=""/>
+                    <pic:cNvPicPr/>
+                  </pic:nvPicPr>
+                  <pic:blipFill>
+                    <a:blip r:embed="rId26"/>
+                    <a:stretch>
+                      <a:fillRect/>
+                    </a:stretch>
+                  </pic:blipFill>
+                  <pic:spPr>
+                    <a:xfrm>
+                      <a:off x="0" y="0"/>
+                      <a:ext cx="4007056" cy="5131064"/>
+                    </a:xfrm>
+                    <a:prstGeom prst="rect">
+                      <a:avLst/>
+                    </a:prstGeom>
+                  </pic:spPr>
+                </pic:pic>
+              </a:graphicData>
+            </a:graphic>
+          </wp:inline>
+        </w:drawing>
       </w:r>
     </w:p>
     <w:p>
       <w:pPr>
         <w:pStyle w:val="Heading1"/>
       </w:pPr>
-      <w:bookmarkStart w:id="8" w:name="discussion"/>
+      <w:bookmarkStart w:id="7" w:name="discussion"/>
       <w:r>
         <w:t>Discussion</w:t>
       </w:r>
+      <w:bookmarkEnd w:id="7"/>
+    </w:p>
+    <w:p>
+      <w:pPr>
+        <w:pStyle w:val="BodyText"/>
+      </w:pPr>
+      <w:r>
+        <w:t>We conclude</w:t>
+      </w:r>
+      <w:r>
+        <w:t>d</w:t>
+      </w:r>
+      <w:r>
+        <w:t xml:space="preserve"> that there is no association between attention scores on the NNNS assessment and the percent of oral feeds of infants at discharge.</w:t>
+      </w:r>
+      <w:r>
+        <w:t xml:space="preserve"> </w:t>
+      </w:r>
+      <w:r>
+        <w:rPr>
+          <w:rStyle w:val="ui-provider"/>
+        </w:rPr>
+        <w:t xml:space="preserve">We also saw that both </w:t>
+      </w:r>
+      <w:r>
+        <w:rPr>
+          <w:rStyle w:val="ui-provider"/>
+        </w:rPr>
+        <w:t>preoperative and postoperative NNNS attention scores did not independently show statistically significant associations with time to achieve full oral feeds. Furthermore, both the pre-and postoperative multivariable models, including various clinical variables, demonstrated a stronger predictive power but were still not significantly associated with time to achieve full oral feed.</w:t>
+      </w:r>
+    </w:p>
+    <w:p>
+      <w:pPr>
+        <w:pStyle w:val="BodyText"/>
+      </w:pPr>
+      <w:r>
+        <w:t>Limitations of the study include the small sample size, the missing data, and the possible measurement error trending towards 0 or 100% oral feeding at discharge. Further studies might take into account the rest of the NNNS assessment subdomains, possibly within a latent variable framework to assess the association of neurological state as a whole with oral feeding patterns.</w:t>
+      </w:r>
+    </w:p>
+    <w:p>
+      <w:pPr>
+        <w:pStyle w:val="Heading1"/>
+      </w:pPr>
+      <w:bookmarkStart w:id="8" w:name="additional-information-for-project-pi"/>
+      <w:r>
+        <w:lastRenderedPageBreak/>
+        <w:t xml:space="preserve">Additional Information </w:t>
+      </w:r>
       <w:bookmarkEnd w:id="8"/>
     </w:p>
     <w:p>
       <w:pPr>
-        <w:pStyle w:val="BodyText"/>
-      </w:pPr>
-      <w:r>
-        <w:t>We conclude</w:t>
-      </w:r>
-      <w:r>
-        <w:t>d</w:t>
-      </w:r>
-      <w:r>
-        <w:t xml:space="preserve"> that there is no association between attention scores on the NNNS assessment and the percent of oral feeds of infants at discharge.</w:t>
-      </w:r>
-    </w:p>
-    <w:p>
-      <w:pPr>
-        <w:pStyle w:val="BodyText"/>
-      </w:pPr>
-      <w:r>
-        <w:t>Limitations of the study include the small sample size, the missing data, and the possible measurement error trending towards 0 or 100% oral feeding at discharge. Further studies might take into account the rest of the NNNS assessment subdomains, possibly within a latent variable framework to assess the association of neurological state as a whole with oral feeding patterns.</w:t>
-      </w:r>
-    </w:p>
-    <w:p>
-      <w:pPr>
-        <w:pStyle w:val="Heading1"/>
-      </w:pPr>
-      <w:bookmarkStart w:id="9" w:name="additional-information-for-project-pi"/>
-      <w:r>
-        <w:t xml:space="preserve">Additional Information </w:t>
+        <w:pStyle w:val="Heading2"/>
+      </w:pPr>
+      <w:bookmarkStart w:id="9" w:name="guidelines-for-authorship"/>
+      <w:r>
+        <w:t>Guidelines for Authorship</w:t>
       </w:r>
       <w:bookmarkEnd w:id="9"/>
     </w:p>
     <w:p>
       <w:pPr>
-        <w:pStyle w:val="Heading2"/>
-      </w:pPr>
-      <w:bookmarkStart w:id="10" w:name="guidelines-for-authorship"/>
-      <w:r>
-        <w:t>Guidelines for Authorship</w:t>
-      </w:r>
-      <w:bookmarkEnd w:id="10"/>
-    </w:p>
-    <w:p>
-      <w:pPr>
         <w:pStyle w:val="FirstParagraph"/>
       </w:pPr>
       <w:r>
         <w:t xml:space="preserve">In general, authorship is merited and expected for PHR/SDBC statisticians and collaborators. Exceptions may be made if the number of authors is limited by the journal, but please discuss with the PHR/SDBD collaborators. The criteria for authorship by the International Committee of Medical Journal Editors can be found online at: </w:t>
       </w:r>
-      <w:hyperlink r:id="rId23">
+      <w:hyperlink r:id="rId27">
         <w:r>
           <w:rPr>
             <w:rStyle w:val="Hyperlink"/>
@@ -2882,11 +3105,11 @@
       <w:pPr>
         <w:pStyle w:val="Heading2"/>
       </w:pPr>
-      <w:bookmarkStart w:id="11" w:name="acknowledging-ccts-funding"/>
+      <w:bookmarkStart w:id="10" w:name="acknowledging-ccts-funding"/>
       <w:r>
         <w:t>Acknowledging CCTS funding</w:t>
       </w:r>
-      <w:bookmarkEnd w:id="11"/>
+      <w:bookmarkEnd w:id="10"/>
     </w:p>
     <w:p>
       <w:pPr>
@@ -2907,23 +3130,7 @@
 
 <file path=word/comments.xml><?xml version="1.0" encoding="utf-8"?>
 <w:comments xmlns:wpc="http://schemas.microsoft.com/office/word/2010/wordprocessingCanvas" xmlns:cx="http://schemas.microsoft.com/office/drawing/2014/chartex" xmlns:cx1="http://schemas.microsoft.com/office/drawing/2015/9/8/chartex" xmlns:cx2="http://schemas.microsoft.com/office/drawing/2015/10/21/chartex" xmlns:cx3="http://schemas.microsoft.com/office/drawing/2016/5/9/chartex" xmlns:cx4="http://schemas.microsoft.com/office/drawing/2016/5/10/chartex" xmlns:cx5="http://schemas.microsoft.com/office/drawing/2016/5/11/chartex" xmlns:cx6="http://schemas.microsoft.com/office/drawing/2016/5/12/chartex" xmlns:cx7="http://schemas.microsoft.com/office/drawing/2016/5/13/chartex" xmlns:cx8="http://schemas.microsoft.com/office/drawing/2016/5/14/chartex" xmlns:mc="http://schemas.openxmlformats.org/markup-compatibility/2006" xmlns:aink="http://schemas.microsoft.com/office/drawing/2016/ink" xmlns:am3d="http://schemas.microsoft.com/office/drawing/2017/model3d" xmlns:o="urn:schemas-microsoft-com:office:office" xmlns:oel="http://schemas.microsoft.com/office/2019/extlst" xmlns:r="http://schemas.openxmlformats.org/officeDocument/2006/relationships" xmlns:m="http://schemas.openxmlformats.org/officeDocument/2006/math" xmlns:v="urn:schemas-microsoft-com:vml" xmlns:wp14="http://schemas.microsoft.com/office/word/2010/wordprocessingDrawing" xmlns:wp="http://schemas.openxmlformats.org/drawingml/2006/wordprocessingDrawing" xmlns:w10="urn:schemas-microsoft-com:office:word" xmlns:w="http://schemas.openxmlformats.org/wordprocessingml/2006/main" xmlns:w14="http://schemas.microsoft.com/office/word/2010/wordml" xmlns:w15="http://schemas.microsoft.com/office/word/2012/wordml" xmlns:w16cex="http://schemas.microsoft.com/office/word/2018/wordml/cex" xmlns:w16cid="http://schemas.microsoft.com/office/word/2016/wordml/cid" xmlns:w16="http://schemas.microsoft.com/office/word/2018/wordml" xmlns:w16sdtdh="http://schemas.microsoft.com/office/word/2020/wordml/sdtdatahash" xmlns:w16se="http://schemas.microsoft.com/office/word/2015/wordml/symex" xmlns:wpg="http://schemas.microsoft.com/office/word/2010/wordprocessingGroup" xmlns:wpi="http://schemas.microsoft.com/office/word/2010/wordprocessingInk" xmlns:wne="http://schemas.microsoft.com/office/word/2006/wordml" xmlns:wps="http://schemas.microsoft.com/office/word/2010/wordprocessingShape" mc:Ignorable="w14 w15 w16se w16cid w16 w16cex w16sdtdh wp14">
-  <w:comment w:id="1" w:author="Sophie Huebler" w:date="2023-12-06T09:24:00Z" w:initials="SH">
-    <w:p>
-      <w:pPr>
-        <w:pStyle w:val="CommentText"/>
-      </w:pPr>
-      <w:r>
-        <w:rPr>
-          <w:rStyle w:val="CommentReference"/>
-        </w:rPr>
-        <w:annotationRef/>
-      </w:r>
-      <w:r>
-        <w:t>Add</w:t>
-      </w:r>
-    </w:p>
-  </w:comment>
-  <w:comment w:id="5" w:author="Sophie Huebler" w:date="2023-12-06T09:24:00Z" w:initials="SH">
+  <w:comment w:id="4" w:author="Sophie Huebler" w:date="2023-12-06T09:24:00Z" w:initials="SH">
     <w:p>
       <w:pPr>
         <w:pStyle w:val="CommentText"/>
@@ -2949,21 +3156,18 @@
 
 <file path=word/commentsExtended.xml><?xml version="1.0" encoding="utf-8"?>
 <w15:commentsEx xmlns:wpc="http://schemas.microsoft.com/office/word/2010/wordprocessingCanvas" xmlns:cx="http://schemas.microsoft.com/office/drawing/2014/chartex" xmlns:cx1="http://schemas.microsoft.com/office/drawing/2015/9/8/chartex" xmlns:cx2="http://schemas.microsoft.com/office/drawing/2015/10/21/chartex" xmlns:cx3="http://schemas.microsoft.com/office/drawing/2016/5/9/chartex" xmlns:cx4="http://schemas.microsoft.com/office/drawing/2016/5/10/chartex" xmlns:cx5="http://schemas.microsoft.com/office/drawing/2016/5/11/chartex" xmlns:cx6="http://schemas.microsoft.com/office/drawing/2016/5/12/chartex" xmlns:cx7="http://schemas.microsoft.com/office/drawing/2016/5/13/chartex" xmlns:cx8="http://schemas.microsoft.com/office/drawing/2016/5/14/chartex" xmlns:mc="http://schemas.openxmlformats.org/markup-compatibility/2006" xmlns:aink="http://schemas.microsoft.com/office/drawing/2016/ink" xmlns:am3d="http://schemas.microsoft.com/office/drawing/2017/model3d" xmlns:o="urn:schemas-microsoft-com:office:office" xmlns:oel="http://schemas.microsoft.com/office/2019/extlst" xmlns:r="http://schemas.openxmlformats.org/officeDocument/2006/relationships" xmlns:m="http://schemas.openxmlformats.org/officeDocument/2006/math" xmlns:v="urn:schemas-microsoft-com:vml" xmlns:wp14="http://schemas.microsoft.com/office/word/2010/wordprocessingDrawing" xmlns:wp="http://schemas.openxmlformats.org/drawingml/2006/wordprocessingDrawing" xmlns:w10="urn:schemas-microsoft-com:office:word" xmlns:w="http://schemas.openxmlformats.org/wordprocessingml/2006/main" xmlns:w14="http://schemas.microsoft.com/office/word/2010/wordml" xmlns:w15="http://schemas.microsoft.com/office/word/2012/wordml" xmlns:w16cex="http://schemas.microsoft.com/office/word/2018/wordml/cex" xmlns:w16cid="http://schemas.microsoft.com/office/word/2016/wordml/cid" xmlns:w16="http://schemas.microsoft.com/office/word/2018/wordml" xmlns:w16sdtdh="http://schemas.microsoft.com/office/word/2020/wordml/sdtdatahash" xmlns:w16se="http://schemas.microsoft.com/office/word/2015/wordml/symex" xmlns:wpg="http://schemas.microsoft.com/office/word/2010/wordprocessingGroup" xmlns:wpi="http://schemas.microsoft.com/office/word/2010/wordprocessingInk" xmlns:wne="http://schemas.microsoft.com/office/word/2006/wordml" xmlns:wps="http://schemas.microsoft.com/office/word/2010/wordprocessingShape" mc:Ignorable="w14 w15 w16se w16cid w16 w16cex w16sdtdh wp14">
-  <w15:commentEx w15:paraId="66F73A19" w15:done="0"/>
-  <w15:commentEx w15:paraId="7327388A" w15:done="0"/>
+  <w15:commentEx w15:paraId="7327388A" w15:done="1"/>
 </w15:commentsEx>
 </file>
 
 <file path=word/commentsExtensible.xml><?xml version="1.0" encoding="utf-8"?>
 <w16cex:commentsExtensible xmlns:wpc="http://schemas.microsoft.com/office/word/2010/wordprocessingCanvas" xmlns:cx="http://schemas.microsoft.com/office/drawing/2014/chartex" xmlns:cx1="http://schemas.microsoft.com/office/drawing/2015/9/8/chartex" xmlns:cx2="http://schemas.microsoft.com/office/drawing/2015/10/21/chartex" xmlns:cx3="http://schemas.microsoft.com/office/drawing/2016/5/9/chartex" xmlns:cx4="http://schemas.microsoft.com/office/drawing/2016/5/10/chartex" xmlns:cx5="http://schemas.microsoft.com/office/drawing/2016/5/11/chartex" xmlns:cx6="http://schemas.microsoft.com/office/drawing/2016/5/12/chartex" xmlns:cx7="http://schemas.microsoft.com/office/drawing/2016/5/13/chartex" xmlns:cx8="http://schemas.microsoft.com/office/drawing/2016/5/14/chartex" xmlns:mc="http://schemas.openxmlformats.org/markup-compatibility/2006" xmlns:aink="http://schemas.microsoft.com/office/drawing/2016/ink" xmlns:am3d="http://schemas.microsoft.com/office/drawing/2017/model3d" xmlns:o="urn:schemas-microsoft-com:office:office" xmlns:oel="http://schemas.microsoft.com/office/2019/extlst" xmlns:r="http://schemas.openxmlformats.org/officeDocument/2006/relationships" xmlns:m="http://schemas.openxmlformats.org/officeDocument/2006/math" xmlns:v="urn:schemas-microsoft-com:vml" xmlns:wp14="http://schemas.microsoft.com/office/word/2010/wordprocessingDrawing" xmlns:wp="http://schemas.openxmlformats.org/drawingml/2006/wordprocessingDrawing" xmlns:w10="urn:schemas-microsoft-com:office:word" xmlns:w="http://schemas.openxmlformats.org/wordprocessingml/2006/main" xmlns:w14="http://schemas.microsoft.com/office/word/2010/wordml" xmlns:w15="http://schemas.microsoft.com/office/word/2012/wordml" xmlns:w16cex="http://schemas.microsoft.com/office/word/2018/wordml/cex" xmlns:w16cid="http://schemas.microsoft.com/office/word/2016/wordml/cid" xmlns:w16="http://schemas.microsoft.com/office/word/2018/wordml" xmlns:w16sdtdh="http://schemas.microsoft.com/office/word/2020/wordml/sdtdatahash" xmlns:w16se="http://schemas.microsoft.com/office/word/2015/wordml/symex" xmlns:wpg="http://schemas.microsoft.com/office/word/2010/wordprocessingGroup" xmlns:wpi="http://schemas.microsoft.com/office/word/2010/wordprocessingInk" xmlns:wne="http://schemas.microsoft.com/office/word/2006/wordml" xmlns:wps="http://schemas.microsoft.com/office/word/2010/wordprocessingShape" mc:Ignorable="w14 w15 w16se w16cid w16 w16cex w16sdtdh wp14">
-  <w16cex:commentExtensible w16cex:durableId="291ABC32" w16cex:dateUtc="2023-12-06T16:24:00Z"/>
   <w16cex:commentExtensible w16cex:durableId="291ABC3F" w16cex:dateUtc="2023-12-06T16:24:00Z"/>
 </w16cex:commentsExtensible>
 </file>
 
 <file path=word/commentsIds.xml><?xml version="1.0" encoding="utf-8"?>
 <w16cid:commentsIds xmlns:wpc="http://schemas.microsoft.com/office/word/2010/wordprocessingCanvas" xmlns:cx="http://schemas.microsoft.com/office/drawing/2014/chartex" xmlns:cx1="http://schemas.microsoft.com/office/drawing/2015/9/8/chartex" xmlns:cx2="http://schemas.microsoft.com/office/drawing/2015/10/21/chartex" xmlns:cx3="http://schemas.microsoft.com/office/drawing/2016/5/9/chartex" xmlns:cx4="http://schemas.microsoft.com/office/drawing/2016/5/10/chartex" xmlns:cx5="http://schemas.microsoft.com/office/drawing/2016/5/11/chartex" xmlns:cx6="http://schemas.microsoft.com/office/drawing/2016/5/12/chartex" xmlns:cx7="http://schemas.microsoft.com/office/drawing/2016/5/13/chartex" xmlns:cx8="http://schemas.microsoft.com/office/drawing/2016/5/14/chartex" xmlns:mc="http://schemas.openxmlformats.org/markup-compatibility/2006" xmlns:aink="http://schemas.microsoft.com/office/drawing/2016/ink" xmlns:am3d="http://schemas.microsoft.com/office/drawing/2017/model3d" xmlns:o="urn:schemas-microsoft-com:office:office" xmlns:oel="http://schemas.microsoft.com/office/2019/extlst" xmlns:r="http://schemas.openxmlformats.org/officeDocument/2006/relationships" xmlns:m="http://schemas.openxmlformats.org/officeDocument/2006/math" xmlns:v="urn:schemas-microsoft-com:vml" xmlns:wp14="http://schemas.microsoft.com/office/word/2010/wordprocessingDrawing" xmlns:wp="http://schemas.openxmlformats.org/drawingml/2006/wordprocessingDrawing" xmlns:w10="urn:schemas-microsoft-com:office:word" xmlns:w="http://schemas.openxmlformats.org/wordprocessingml/2006/main" xmlns:w14="http://schemas.microsoft.com/office/word/2010/wordml" xmlns:w15="http://schemas.microsoft.com/office/word/2012/wordml" xmlns:w16cex="http://schemas.microsoft.com/office/word/2018/wordml/cex" xmlns:w16cid="http://schemas.microsoft.com/office/word/2016/wordml/cid" xmlns:w16="http://schemas.microsoft.com/office/word/2018/wordml" xmlns:w16sdtdh="http://schemas.microsoft.com/office/word/2020/wordml/sdtdatahash" xmlns:w16se="http://schemas.microsoft.com/office/word/2015/wordml/symex" xmlns:wpg="http://schemas.microsoft.com/office/word/2010/wordprocessingGroup" xmlns:wpi="http://schemas.microsoft.com/office/word/2010/wordprocessingInk" xmlns:wne="http://schemas.microsoft.com/office/word/2006/wordml" xmlns:wps="http://schemas.microsoft.com/office/word/2010/wordprocessingShape" mc:Ignorable="w14 w15 w16se w16cid w16 w16cex w16sdtdh wp14">
-  <w16cid:commentId w16cid:paraId="66F73A19" w16cid:durableId="291ABC32"/>
   <w16cid:commentId w16cid:paraId="7327388A" w16cid:durableId="291ABC3F"/>
 </w16cid:commentsIds>
 </file>
@@ -5461,6 +5665,11 @@
       </w:tblBorders>
     </w:tblPr>
   </w:style>
+  <w:style w:type="character" w:customStyle="1" w:styleId="ui-provider">
+    <w:name w:val="ui-provider"/>
+    <w:basedOn w:val="DefaultParagraphFont"/>
+    <w:rsid w:val="00D34B01"/>
+  </w:style>
 </w:styles>
 </file>
 
@@ -5792,14 +6001,6 @@
 </file>
 
 <file path=customXml/item2.xml><?xml version="1.0" encoding="utf-8"?>
-<p:properties xmlns:p="http://schemas.microsoft.com/office/2006/metadata/properties" xmlns:xsi="http://www.w3.org/2001/XMLSchema-instance" xmlns:pc="http://schemas.microsoft.com/office/infopath/2007/PartnerControls">
-  <documentManagement>
-    <_activity xmlns="520fa6a7-921a-468d-ae11-5b66db4f0263" xsi:nil="true"/>
-  </documentManagement>
-</p:properties>
-</file>
-
-<file path=customXml/item3.xml><?xml version="1.0" encoding="utf-8"?>
 <ct:contentTypeSchema xmlns:ct="http://schemas.microsoft.com/office/2006/metadata/contentType" xmlns:ma="http://schemas.microsoft.com/office/2006/metadata/properties/metaAttributes" ct:_="" ma:_="" ma:contentTypeName="Document" ma:contentTypeID="0x01010003B2D9E4BF80214B9BA27FA5A64BA75E" ma:contentTypeVersion="14" ma:contentTypeDescription="Create a new document." ma:contentTypeScope="" ma:versionID="35e19c9f42447957aeef35ad4e9f0775">
   <xsd:schema xmlns:xsd="http://www.w3.org/2001/XMLSchema" xmlns:xs="http://www.w3.org/2001/XMLSchema" xmlns:p="http://schemas.microsoft.com/office/2006/metadata/properties" xmlns:ns3="520fa6a7-921a-468d-ae11-5b66db4f0263" xmlns:ns4="86b14049-13d0-451c-a431-554ab31df17d" targetNamespace="http://schemas.microsoft.com/office/2006/metadata/properties" ma:root="true" ma:fieldsID="3310f39e78ae50a0e0e26f2676886874" ns3:_="" ns4:_="">
     <xsd:import namespace="520fa6a7-921a-468d-ae11-5b66db4f0263"/>
@@ -6028,6 +6229,14 @@
 </ct:contentTypeSchema>
 </file>
 
+<file path=customXml/item3.xml><?xml version="1.0" encoding="utf-8"?>
+<p:properties xmlns:p="http://schemas.microsoft.com/office/2006/metadata/properties" xmlns:xsi="http://www.w3.org/2001/XMLSchema-instance" xmlns:pc="http://schemas.microsoft.com/office/infopath/2007/PartnerControls">
+  <documentManagement>
+    <_activity xmlns="520fa6a7-921a-468d-ae11-5b66db4f0263" xsi:nil="true"/>
+  </documentManagement>
+</p:properties>
+</file>
+
 <file path=customXml/itemProps1.xml><?xml version="1.0" encoding="utf-8"?>
 <ds:datastoreItem xmlns:ds="http://schemas.openxmlformats.org/officeDocument/2006/customXml" ds:itemID="{FCBCE211-07B6-4C13-8A67-94AF9E3E8A5F}">
   <ds:schemaRefs>
@@ -6037,16 +6246,6 @@
 </file>
 
 <file path=customXml/itemProps2.xml><?xml version="1.0" encoding="utf-8"?>
-<ds:datastoreItem xmlns:ds="http://schemas.openxmlformats.org/officeDocument/2006/customXml" ds:itemID="{5E715E7D-0D64-4272-8189-BFCC92F43C7A}">
-  <ds:schemaRefs>
-    <ds:schemaRef ds:uri="http://schemas.microsoft.com/office/2006/metadata/properties"/>
-    <ds:schemaRef ds:uri="http://schemas.microsoft.com/office/infopath/2007/PartnerControls"/>
-    <ds:schemaRef ds:uri="520fa6a7-921a-468d-ae11-5b66db4f0263"/>
-  </ds:schemaRefs>
-</ds:datastoreItem>
-</file>
-
-<file path=customXml/itemProps3.xml><?xml version="1.0" encoding="utf-8"?>
 <ds:datastoreItem xmlns:ds="http://schemas.openxmlformats.org/officeDocument/2006/customXml" ds:itemID="{8A93E344-F86D-4A50-9634-D86C6674DBE4}">
   <ds:schemaRefs>
     <ds:schemaRef ds:uri="http://schemas.microsoft.com/office/2006/metadata/contentType"/>
@@ -6063,4 +6262,14 @@
     <ds:schemaRef ds:uri="http://schemas.microsoft.com/internal/obd"/>
   </ds:schemaRefs>
 </ds:datastoreItem>
+</file>
+
+<file path=customXml/itemProps3.xml><?xml version="1.0" encoding="utf-8"?>
+<ds:datastoreItem xmlns:ds="http://schemas.openxmlformats.org/officeDocument/2006/customXml" ds:itemID="{5E715E7D-0D64-4272-8189-BFCC92F43C7A}">
+  <ds:schemaRefs>
+    <ds:schemaRef ds:uri="http://schemas.microsoft.com/office/2006/metadata/properties"/>
+    <ds:schemaRef ds:uri="http://schemas.microsoft.com/office/infopath/2007/PartnerControls"/>
+    <ds:schemaRef ds:uri="520fa6a7-921a-468d-ae11-5b66db4f0263"/>
+  </ds:schemaRefs>
+</ds:datastoreItem>
 </file>
</xml_diff>